<commit_message>
modify: add opt.imgRatioWidthMax and imgRatioHeightMax
</commit_message>
<xml_diff>
--- a/src/tmp.docx
+++ b/src/tmp.docx
@@ -37,7 +37,12 @@
 <w:ftr xmlns:wpc="http://schemas.microsoft.com/office/word/2010/wordprocessingCanvas" xmlns:cx="http://schemas.microsoft.com/office/drawing/2014/chartex" xmlns:cx1="http://schemas.microsoft.com/office/drawing/2015/9/8/chartex" xmlns:cx2="http://schemas.microsoft.com/office/drawing/2015/10/21/chartex" xmlns:cx3="http://schemas.microsoft.com/office/drawing/2016/5/9/chartex" xmlns:cx4="http://schemas.microsoft.com/office/drawing/2016/5/10/chartex" xmlns:cx5="http://schemas.microsoft.com/office/drawing/2016/5/11/chartex" xmlns:cx6="http://schemas.microsoft.com/office/drawing/2016/5/12/chartex" xmlns:cx7="http://schemas.microsoft.com/office/drawing/2016/5/13/chartex" xmlns:cx8="http://schemas.microsoft.com/office/drawing/2016/5/14/chartex" xmlns:mc="http://schemas.openxmlformats.org/markup-compatibility/2006" xmlns:aink="http://schemas.microsoft.com/office/drawing/2016/ink" xmlns:am3d="http://schemas.microsoft.com/office/drawing/2017/model3d" xmlns:o="urn:schemas-microsoft-com:office:office" xmlns:r="http://schemas.openxmlformats.org/officeDocument/2006/relationships" xmlns:m="http://schemas.openxmlformats.org/officeDocument/2006/math" xmlns:v="urn:schemas-microsoft-com:vml" xmlns:wp14="http://schemas.microsoft.com/office/word/2010/wordprocessingDrawing" xmlns:wp="http://schemas.openxmlformats.org/drawingml/2006/wordprocessingDrawing" xmlns:w10="urn:schemas-microsoft-com:office:word" xmlns:w="http://schemas.openxmlformats.org/wordprocessingml/2006/main" xmlns:w14="http://schemas.microsoft.com/office/word/2010/wordml" xmlns:w15="http://schemas.microsoft.com/office/word/2012/wordml" xmlns:w16cex="http://schemas.microsoft.com/office/word/2018/wordml/cex" xmlns:w16cid="http://schemas.microsoft.com/office/word/2016/wordml/cid" xmlns:w16="http://schemas.microsoft.com/office/word/2018/wordml" xmlns:w16sdtdh="http://schemas.microsoft.com/office/word/2020/wordml/sdtdatahash" xmlns:w16se="http://schemas.microsoft.com/office/word/2015/wordml/symex" xmlns:wpg="http://schemas.microsoft.com/office/word/2010/wordprocessingGroup" xmlns:wpi="http://schemas.microsoft.com/office/word/2010/wordprocessingInk" xmlns:wne="http://schemas.microsoft.com/office/word/2006/wordml" xmlns:wps="http://schemas.microsoft.com/office/word/2010/wordprocessingShape" mc:Ignorable="w14 w15 w16se w16cid w16 w16cex w16sdtdh wp14">
   <w:sdt>
     <w:sdtPr>
-      <w:id w:val="-1696914196"/>
+      <w:rPr>
+        <w:rFonts w:ascii="微軟正黑體" w:eastAsia="微軟正黑體" w:hAnsi="微軟正黑體"/>
+        <w:sz w:val="18"/>
+        <w:szCs w:val="18"/>
+      </w:rPr>
+      <w:id w:val="489691865"/>
       <w:docPartObj>
         <w:docPartGallery w:val="Page Numbers (Bottom of Page)"/>
         <w:docPartUnique/>
@@ -48,23 +53,51 @@
         <w:pPr>
           <w:pStyle w:val="a5"/>
           <w:jc w:val="center"/>
+          <w:rPr>
+            <w:rFonts w:ascii="微軟正黑體" w:eastAsia="微軟正黑體" w:hAnsi="微軟正黑體"/>
+            <w:sz w:val="18"/>
+            <w:szCs w:val="18"/>
+          </w:rPr>
         </w:pPr>
         <w:r>
+          <w:rPr>
+            <w:rFonts w:ascii="微軟正黑體" w:eastAsia="微軟正黑體" w:hAnsi="微軟正黑體"/>
+            <w:sz w:val="18"/>
+            <w:szCs w:val="18"/>
+          </w:rPr>
           <w:fldChar w:fldCharType="begin"/>
         </w:r>
         <w:r>
+          <w:rPr>
+            <w:rFonts w:ascii="微軟正黑體" w:eastAsia="微軟正黑體" w:hAnsi="微軟正黑體"/>
+            <w:sz w:val="18"/>
+            <w:szCs w:val="18"/>
+          </w:rPr>
           <w:instrText>PAGE   \* MERGEFORMAT</w:instrText>
         </w:r>
         <w:r>
+          <w:rPr>
+            <w:rFonts w:ascii="微軟正黑體" w:eastAsia="微軟正黑體" w:hAnsi="微軟正黑體"/>
+            <w:sz w:val="18"/>
+            <w:szCs w:val="18"/>
+          </w:rPr>
           <w:fldChar w:fldCharType="separate"/>
         </w:r>
         <w:r>
           <w:rPr>
+            <w:rFonts w:ascii="微軟正黑體" w:eastAsia="微軟正黑體" w:hAnsi="微軟正黑體"/>
+            <w:sz w:val="18"/>
+            <w:szCs w:val="18"/>
             <w:lang w:val="zh-TW"/>
           </w:rPr>
           <w:t>2</w:t>
         </w:r>
         <w:r>
+          <w:rPr>
+            <w:rFonts w:ascii="微軟正黑體" w:eastAsia="微軟正黑體" w:hAnsi="微軟正黑體"/>
+            <w:sz w:val="18"/>
+            <w:szCs w:val="18"/>
+          </w:rPr>
           <w:fldChar w:fldCharType="end"/>
         </w:r>
       </w:p>
@@ -73,6 +106,11 @@
   <w:p>
     <w:pPr>
       <w:pStyle w:val="a5"/>
+      <w:rPr>
+        <w:rFonts w:ascii="微軟正黑體" w:eastAsia="微軟正黑體" w:hAnsi="微軟正黑體"/>
+        <w:sz w:val="18"/>
+        <w:szCs w:val="18"/>
+      </w:rPr>
     </w:pPr>
   </w:p>
 </w:ftr>

</xml_diff>